<commit_message>
minor changes in guia_kobuki_multi_robot.docx
</commit_message>
<xml_diff>
--- a/documentation/guia_kobuki_multi_robot.docx
+++ b/documentation/guia_kobuki_multi_robot.docx
@@ -157,14 +157,20 @@
       <w:pPr>
         <w:ind w:firstLine="708"/>
         <w:rPr>
+          <w:rFonts w:ascii="Courier New" w:hAnsi="Courier New" w:cs="Courier New"/>
           <w:color w:val="7030A0"/>
+          <w:sz w:val="18"/>
+          <w:szCs w:val="18"/>
         </w:rPr>
       </w:pPr>
       <w:hyperlink r:id="rId5" w:history="1">
         <w:r>
           <w:rPr>
             <w:rStyle w:val="Hipervnculo"/>
+            <w:rFonts w:ascii="Courier New" w:hAnsi="Courier New" w:cs="Courier New"/>
             <w:color w:val="7030A0"/>
+            <w:sz w:val="18"/>
+            <w:szCs w:val="18"/>
             <w:u w:val="none"/>
           </w:rPr>
           <w:t>https://github.com/esauortiz/kobuki_multi_robot/blob/master/documentation/pictures/mission_default.gif</w:t>
@@ -172,7 +178,10 @@
       </w:hyperlink>
       <w:r>
         <w:rPr>
+          <w:rFonts w:ascii="Courier New" w:hAnsi="Courier New" w:cs="Courier New"/>
           <w:color w:val="7030A0"/>
+          <w:sz w:val="18"/>
+          <w:szCs w:val="18"/>
         </w:rPr>
         <w:t xml:space="preserve"> </w:t>
       </w:r>
@@ -181,14 +190,20 @@
       <w:pPr>
         <w:ind w:firstLine="708"/>
         <w:rPr>
+          <w:rFonts w:ascii="Courier New" w:hAnsi="Courier New" w:cs="Courier New"/>
           <w:color w:val="7030A0"/>
+          <w:sz w:val="18"/>
+          <w:szCs w:val="18"/>
         </w:rPr>
       </w:pPr>
       <w:hyperlink r:id="rId6" w:history="1">
         <w:r>
           <w:rPr>
             <w:rStyle w:val="Hipervnculo"/>
+            <w:rFonts w:ascii="Courier New" w:hAnsi="Courier New" w:cs="Courier New"/>
             <w:color w:val="7030A0"/>
+            <w:sz w:val="18"/>
+            <w:szCs w:val="18"/>
             <w:u w:val="none"/>
           </w:rPr>
           <w:t>https://github.com/esauortiz/kobuki_multi_robot/blob/master/documentation/pictures/mission_willowgarage.gif</w:t>
@@ -448,8 +463,17 @@
           <w:b/>
           <w:bCs/>
         </w:rPr>
-        <w:t>global goals publisher</w:t>
-      </w:r>
+        <w:t xml:space="preserve">global goals </w:t>
+      </w:r>
+      <w:proofErr w:type="spellStart"/>
+      <w:r>
+        <w:rPr>
+          <w:b/>
+          <w:bCs/>
+        </w:rPr>
+        <w:t>publisher</w:t>
+      </w:r>
+      <w:proofErr w:type="spellEnd"/>
       <w:r>
         <w:t xml:space="preserve"> que publica los objetivos globales incluidos en el fichero </w:t>
       </w:r>
@@ -537,8 +561,9 @@
           <w:sz w:val="18"/>
           <w:szCs w:val="18"/>
         </w:rPr>
-        <w:t>ssh us</w:t>
-      </w:r>
+        <w:t xml:space="preserve">ssh </w:t>
+      </w:r>
+      <w:proofErr w:type="spellStart"/>
       <w:r>
         <w:rPr>
           <w:rFonts w:ascii="Courier New" w:hAnsi="Courier New" w:cs="Courier New"/>
@@ -546,6 +571,15 @@
           <w:sz w:val="18"/>
           <w:szCs w:val="18"/>
         </w:rPr>
+        <w:t>us</w:t>
+      </w:r>
+      <w:r>
+        <w:rPr>
+          <w:rFonts w:ascii="Courier New" w:hAnsi="Courier New" w:cs="Courier New"/>
+          <w:color w:val="0000FF"/>
+          <w:sz w:val="18"/>
+          <w:szCs w:val="18"/>
+        </w:rPr>
         <w:t>ername</w:t>
       </w:r>
       <w:r>
@@ -557,6 +591,7 @@
         </w:rPr>
         <w:t>@ip_address</w:t>
       </w:r>
+      <w:proofErr w:type="spellEnd"/>
     </w:p>
     <w:p>
       <w:pPr>
@@ -1212,6 +1247,7 @@
       <w:r>
         <w:rPr>
           <w:rFonts w:ascii="Courier New" w:hAnsi="Courier New" w:cs="Courier New"/>
+          <w:color w:val="C45911" w:themeColor="accent2" w:themeShade="BF"/>
           <w:sz w:val="18"/>
           <w:szCs w:val="18"/>
         </w:rPr>
@@ -1229,6 +1265,7 @@
       <w:r>
         <w:rPr>
           <w:rFonts w:ascii="Courier New" w:hAnsi="Courier New" w:cs="Courier New"/>
+          <w:color w:val="C45911" w:themeColor="accent2" w:themeShade="BF"/>
           <w:sz w:val="18"/>
           <w:szCs w:val="18"/>
         </w:rPr>
@@ -1481,6 +1518,7 @@
       <w:r>
         <w:rPr>
           <w:rFonts w:ascii="Courier New" w:hAnsi="Courier New" w:cs="Courier New"/>
+          <w:color w:val="C45911" w:themeColor="accent2" w:themeShade="BF"/>
           <w:sz w:val="18"/>
           <w:szCs w:val="18"/>
         </w:rPr>
@@ -1498,10 +1536,19 @@
       <w:r>
         <w:rPr>
           <w:rFonts w:ascii="Courier New" w:hAnsi="Courier New" w:cs="Courier New"/>
-          <w:sz w:val="18"/>
-          <w:szCs w:val="18"/>
-        </w:rPr>
-        <w:t>&gt;.yaml</w:t>
+          <w:color w:val="C45911" w:themeColor="accent2" w:themeShade="BF"/>
+          <w:sz w:val="18"/>
+          <w:szCs w:val="18"/>
+        </w:rPr>
+        <w:t>&gt;</w:t>
+      </w:r>
+      <w:r>
+        <w:rPr>
+          <w:rFonts w:ascii="Courier New" w:hAnsi="Courier New" w:cs="Courier New"/>
+          <w:sz w:val="18"/>
+          <w:szCs w:val="18"/>
+        </w:rPr>
+        <w:t>.yaml</w:t>
       </w:r>
       <w:r>
         <w:rPr>
@@ -1550,7 +1597,16 @@
           <w:sz w:val="18"/>
           <w:szCs w:val="18"/>
         </w:rPr>
-        <w:t>/&lt;</w:t>
+        <w:t>/</w:t>
+      </w:r>
+      <w:r>
+        <w:rPr>
+          <w:rFonts w:ascii="Courier New" w:hAnsi="Courier New" w:cs="Courier New"/>
+          <w:color w:val="C45911" w:themeColor="accent2" w:themeShade="BF"/>
+          <w:sz w:val="18"/>
+          <w:szCs w:val="18"/>
+        </w:rPr>
+        <w:t>&lt;</w:t>
       </w:r>
       <w:r>
         <w:rPr>
@@ -1573,6 +1629,7 @@
       <w:r>
         <w:rPr>
           <w:rFonts w:ascii="Courier New" w:hAnsi="Courier New" w:cs="Courier New"/>
+          <w:color w:val="C45911" w:themeColor="accent2" w:themeShade="BF"/>
           <w:sz w:val="18"/>
           <w:szCs w:val="18"/>
         </w:rPr>
@@ -2085,7 +2142,25 @@
           <w:sz w:val="18"/>
           <w:szCs w:val="18"/>
         </w:rPr>
-        <w:t xml:space="preserve">(move_base.launch) </w:t>
+        <w:t>(</w:t>
+      </w:r>
+      <w:proofErr w:type="spellStart"/>
+      <w:r>
+        <w:rPr>
+          <w:rFonts w:ascii="Courier New" w:hAnsi="Courier New" w:cs="Courier New"/>
+          <w:sz w:val="18"/>
+          <w:szCs w:val="18"/>
+        </w:rPr>
+        <w:t>move_base.launch</w:t>
+      </w:r>
+      <w:proofErr w:type="spellEnd"/>
+      <w:r>
+        <w:rPr>
+          <w:rFonts w:ascii="Courier New" w:hAnsi="Courier New" w:cs="Courier New"/>
+          <w:sz w:val="18"/>
+          <w:szCs w:val="18"/>
+        </w:rPr>
+        <w:t xml:space="preserve">) </w:t>
       </w:r>
     </w:p>
     <w:p>
@@ -2151,7 +2226,25 @@
           <w:sz w:val="18"/>
           <w:szCs w:val="18"/>
         </w:rPr>
-        <w:t xml:space="preserve"> (multi_robot_slave.launch)</w:t>
+        <w:t xml:space="preserve"> (</w:t>
+      </w:r>
+      <w:proofErr w:type="spellStart"/>
+      <w:r>
+        <w:rPr>
+          <w:rFonts w:ascii="Courier New" w:hAnsi="Courier New" w:cs="Courier New"/>
+          <w:sz w:val="18"/>
+          <w:szCs w:val="18"/>
+        </w:rPr>
+        <w:t>multi_robot_slave.launch</w:t>
+      </w:r>
+      <w:proofErr w:type="spellEnd"/>
+      <w:r>
+        <w:rPr>
+          <w:rFonts w:ascii="Courier New" w:hAnsi="Courier New" w:cs="Courier New"/>
+          <w:sz w:val="18"/>
+          <w:szCs w:val="18"/>
+        </w:rPr>
+        <w:t>)</w:t>
       </w:r>
     </w:p>
     <w:p>
@@ -2189,6 +2282,7 @@
       <w:r>
         <w:rPr>
           <w:rFonts w:ascii="Courier New" w:hAnsi="Courier New" w:cs="Courier New"/>
+          <w:color w:val="C45911" w:themeColor="accent2" w:themeShade="BF"/>
           <w:sz w:val="18"/>
           <w:szCs w:val="18"/>
         </w:rPr>
@@ -2206,6 +2300,7 @@
       <w:r>
         <w:rPr>
           <w:rFonts w:ascii="Courier New" w:hAnsi="Courier New" w:cs="Courier New"/>
+          <w:color w:val="C45911" w:themeColor="accent2" w:themeShade="BF"/>
           <w:sz w:val="18"/>
           <w:szCs w:val="18"/>
         </w:rPr>
@@ -2217,8 +2312,36 @@
           <w:sz w:val="18"/>
           <w:szCs w:val="18"/>
         </w:rPr>
-        <w:t>/move_base/clear_costmaps</w:t>
-      </w:r>
+        <w:t>/</w:t>
+      </w:r>
+      <w:proofErr w:type="spellStart"/>
+      <w:r>
+        <w:rPr>
+          <w:rFonts w:ascii="Courier New" w:hAnsi="Courier New" w:cs="Courier New"/>
+          <w:sz w:val="18"/>
+          <w:szCs w:val="18"/>
+        </w:rPr>
+        <w:t>move_base</w:t>
+      </w:r>
+      <w:proofErr w:type="spellEnd"/>
+      <w:r>
+        <w:rPr>
+          <w:rFonts w:ascii="Courier New" w:hAnsi="Courier New" w:cs="Courier New"/>
+          <w:sz w:val="18"/>
+          <w:szCs w:val="18"/>
+        </w:rPr>
+        <w:t>/</w:t>
+      </w:r>
+      <w:proofErr w:type="spellStart"/>
+      <w:r>
+        <w:rPr>
+          <w:rFonts w:ascii="Courier New" w:hAnsi="Courier New" w:cs="Courier New"/>
+          <w:sz w:val="18"/>
+          <w:szCs w:val="18"/>
+        </w:rPr>
+        <w:t>clear_costmaps</w:t>
+      </w:r>
+      <w:proofErr w:type="spellEnd"/>
     </w:p>
     <w:p>
       <w:pPr>
@@ -2524,8 +2647,17 @@
           <w:b/>
           <w:bCs/>
         </w:rPr>
-        <w:t>global goals publisher</w:t>
-      </w:r>
+        <w:t xml:space="preserve">global goals </w:t>
+      </w:r>
+      <w:proofErr w:type="spellStart"/>
+      <w:r>
+        <w:rPr>
+          <w:b/>
+          <w:bCs/>
+        </w:rPr>
+        <w:t>publisher</w:t>
+      </w:r>
+      <w:proofErr w:type="spellEnd"/>
       <w:r>
         <w:t xml:space="preserve"> que publica los objetivos globales incluidos en el fichero </w:t>
       </w:r>
@@ -2635,7 +2767,27 @@
           <w:sz w:val="18"/>
           <w:szCs w:val="18"/>
         </w:rPr>
-        <w:t>&lt;world_label&gt;</w:t>
+        <w:t>&lt;</w:t>
+      </w:r>
+      <w:proofErr w:type="spellStart"/>
+      <w:r>
+        <w:rPr>
+          <w:rFonts w:ascii="Courier New" w:hAnsi="Courier New" w:cs="Courier New"/>
+          <w:color w:val="C45911" w:themeColor="accent2" w:themeShade="BF"/>
+          <w:sz w:val="18"/>
+          <w:szCs w:val="18"/>
+        </w:rPr>
+        <w:t>world_label</w:t>
+      </w:r>
+      <w:proofErr w:type="spellEnd"/>
+      <w:r>
+        <w:rPr>
+          <w:rFonts w:ascii="Courier New" w:hAnsi="Courier New" w:cs="Courier New"/>
+          <w:color w:val="C45911" w:themeColor="accent2" w:themeShade="BF"/>
+          <w:sz w:val="18"/>
+          <w:szCs w:val="18"/>
+        </w:rPr>
+        <w:t>&gt;</w:t>
       </w:r>
     </w:p>
     <w:p>
@@ -2663,8 +2815,36 @@
           <w:sz w:val="18"/>
           <w:szCs w:val="18"/>
         </w:rPr>
-        <w:t>/simulation/environment/worlds</w:t>
-      </w:r>
+        <w:t>/simulation/</w:t>
+      </w:r>
+      <w:proofErr w:type="spellStart"/>
+      <w:r>
+        <w:rPr>
+          <w:rFonts w:ascii="Courier New" w:hAnsi="Courier New" w:cs="Courier New"/>
+          <w:sz w:val="18"/>
+          <w:szCs w:val="18"/>
+        </w:rPr>
+        <w:t>environment</w:t>
+      </w:r>
+      <w:proofErr w:type="spellEnd"/>
+      <w:r>
+        <w:rPr>
+          <w:rFonts w:ascii="Courier New" w:hAnsi="Courier New" w:cs="Courier New"/>
+          <w:sz w:val="18"/>
+          <w:szCs w:val="18"/>
+        </w:rPr>
+        <w:t>/</w:t>
+      </w:r>
+      <w:proofErr w:type="spellStart"/>
+      <w:r>
+        <w:rPr>
+          <w:rFonts w:ascii="Courier New" w:hAnsi="Courier New" w:cs="Courier New"/>
+          <w:sz w:val="18"/>
+          <w:szCs w:val="18"/>
+        </w:rPr>
+        <w:t>worlds</w:t>
+      </w:r>
+      <w:proofErr w:type="spellEnd"/>
       <w:r>
         <w:t xml:space="preserve">. </w:t>
       </w:r>
@@ -3653,8 +3833,19 @@
           <w:sz w:val="18"/>
           <w:szCs w:val="18"/>
         </w:rPr>
-        <w:t>./kobuki_start</w:t>
-      </w:r>
+        <w:t>./</w:t>
+      </w:r>
+      <w:proofErr w:type="spellStart"/>
+      <w:r>
+        <w:rPr>
+          <w:rFonts w:ascii="Courier New" w:hAnsi="Courier New" w:cs="Courier New"/>
+          <w:color w:val="0000FF"/>
+          <w:sz w:val="18"/>
+          <w:szCs w:val="18"/>
+        </w:rPr>
+        <w:t>kobuki_start</w:t>
+      </w:r>
+      <w:proofErr w:type="spellEnd"/>
     </w:p>
     <w:p>
       <w:pPr>
@@ -3691,8 +3882,19 @@
           <w:sz w:val="18"/>
           <w:szCs w:val="18"/>
         </w:rPr>
-        <w:t>roslaunch kobuki_multi_robot velocity_smoother</w:t>
-      </w:r>
+        <w:t xml:space="preserve">roslaunch kobuki_multi_robot </w:t>
+      </w:r>
+      <w:proofErr w:type="spellStart"/>
+      <w:r>
+        <w:rPr>
+          <w:rFonts w:ascii="Courier New" w:hAnsi="Courier New" w:cs="Courier New"/>
+          <w:color w:val="0000FF"/>
+          <w:sz w:val="18"/>
+          <w:szCs w:val="18"/>
+        </w:rPr>
+        <w:t>velocity_smoother</w:t>
+      </w:r>
+      <w:proofErr w:type="spellEnd"/>
       <w:r>
         <w:t xml:space="preserve"> </w:t>
       </w:r>
@@ -3773,8 +3975,19 @@
           <w:sz w:val="18"/>
           <w:szCs w:val="18"/>
         </w:rPr>
-        <w:t>roslaunch kobuki_multi_robot create_map.launch</w:t>
-      </w:r>
+        <w:t xml:space="preserve">roslaunch kobuki_multi_robot </w:t>
+      </w:r>
+      <w:proofErr w:type="spellStart"/>
+      <w:r>
+        <w:rPr>
+          <w:rFonts w:ascii="Courier New" w:hAnsi="Courier New" w:cs="Courier New"/>
+          <w:color w:val="0000FF"/>
+          <w:sz w:val="18"/>
+          <w:szCs w:val="18"/>
+        </w:rPr>
+        <w:t>create_map.launch</w:t>
+      </w:r>
+      <w:proofErr w:type="spellEnd"/>
       <w:r>
         <w:t xml:space="preserve">  </w:t>
       </w:r>
@@ -3809,6 +4022,7 @@
           <w:szCs w:val="18"/>
         </w:rPr>
       </w:pPr>
+      <w:proofErr w:type="spellStart"/>
       <w:r>
         <w:rPr>
           <w:rFonts w:ascii="Courier New" w:hAnsi="Courier New" w:cs="Courier New"/>
@@ -3816,19 +4030,96 @@
           <w:sz w:val="18"/>
           <w:szCs w:val="18"/>
         </w:rPr>
-        <w:t>rosrun map_server map_saver -f</w:t>
-      </w:r>
-      <w:r>
+        <w:t>rosrun</w:t>
+      </w:r>
+      <w:proofErr w:type="spellEnd"/>
+      <w:r>
+        <w:rPr>
+          <w:rFonts w:ascii="Courier New" w:hAnsi="Courier New" w:cs="Courier New"/>
+          <w:color w:val="0000FF"/>
+          <w:sz w:val="18"/>
+          <w:szCs w:val="18"/>
+        </w:rPr>
         <w:t xml:space="preserve"> </w:t>
       </w:r>
-      <w:r>
-        <w:rPr>
-          <w:rFonts w:ascii="Courier New" w:hAnsi="Courier New" w:cs="Courier New"/>
-          <w:color w:val="C45911" w:themeColor="accent2" w:themeShade="BF"/>
-          <w:sz w:val="18"/>
-          <w:szCs w:val="18"/>
-        </w:rPr>
-        <w:t>&lt;nombre_mapa&gt;</w:t>
+      <w:proofErr w:type="spellStart"/>
+      <w:r>
+        <w:rPr>
+          <w:rFonts w:ascii="Courier New" w:hAnsi="Courier New" w:cs="Courier New"/>
+          <w:color w:val="0000FF"/>
+          <w:sz w:val="18"/>
+          <w:szCs w:val="18"/>
+        </w:rPr>
+        <w:t>map_server</w:t>
+      </w:r>
+      <w:proofErr w:type="spellEnd"/>
+      <w:r>
+        <w:rPr>
+          <w:rFonts w:ascii="Courier New" w:hAnsi="Courier New" w:cs="Courier New"/>
+          <w:color w:val="0000FF"/>
+          <w:sz w:val="18"/>
+          <w:szCs w:val="18"/>
+        </w:rPr>
+        <w:t xml:space="preserve"> </w:t>
+      </w:r>
+      <w:proofErr w:type="spellStart"/>
+      <w:r>
+        <w:rPr>
+          <w:rFonts w:ascii="Courier New" w:hAnsi="Courier New" w:cs="Courier New"/>
+          <w:color w:val="0000FF"/>
+          <w:sz w:val="18"/>
+          <w:szCs w:val="18"/>
+        </w:rPr>
+        <w:t>map_saver</w:t>
+      </w:r>
+      <w:proofErr w:type="spellEnd"/>
+      <w:r>
+        <w:rPr>
+          <w:rFonts w:ascii="Courier New" w:hAnsi="Courier New" w:cs="Courier New"/>
+          <w:color w:val="0000FF"/>
+          <w:sz w:val="18"/>
+          <w:szCs w:val="18"/>
+        </w:rPr>
+        <w:t xml:space="preserve"> -f</w:t>
+      </w:r>
+      <w:r>
+        <w:t xml:space="preserve"> </w:t>
+      </w:r>
+      <w:r>
+        <w:rPr>
+          <w:rFonts w:ascii="Courier New" w:hAnsi="Courier New" w:cs="Courier New"/>
+          <w:color w:val="C45911" w:themeColor="accent2" w:themeShade="BF"/>
+          <w:sz w:val="18"/>
+          <w:szCs w:val="18"/>
+        </w:rPr>
+        <w:t>&lt;</w:t>
+      </w:r>
+      <w:r>
+        <w:rPr>
+          <w:rFonts w:ascii="Courier New" w:hAnsi="Courier New" w:cs="Courier New"/>
+          <w:color w:val="C45911" w:themeColor="accent2" w:themeShade="BF"/>
+          <w:sz w:val="18"/>
+          <w:szCs w:val="18"/>
+        </w:rPr>
+        <w:t>map_name</w:t>
+      </w:r>
+      <w:r>
+        <w:rPr>
+          <w:rFonts w:ascii="Courier New" w:hAnsi="Courier New" w:cs="Courier New"/>
+          <w:color w:val="C45911" w:themeColor="accent2" w:themeShade="BF"/>
+          <w:sz w:val="18"/>
+          <w:szCs w:val="18"/>
+        </w:rPr>
+        <w:t xml:space="preserve"> </w:t>
+      </w:r>
+      <w:r>
+        <w:rPr>
+          <w:rFonts w:ascii="Courier New" w:hAnsi="Courier New" w:cs="Courier New"/>
+          <w:color w:val="C45911" w:themeColor="accent2" w:themeShade="BF"/>
+          <w:sz w:val="18"/>
+          <w:szCs w:val="18"/>
+        </w:rPr>
+        <w:t>&gt;</w:t>
       </w:r>
     </w:p>
     <w:p>
@@ -3958,23 +4249,7 @@
           <w:sz w:val="18"/>
           <w:szCs w:val="18"/>
         </w:rPr>
-        <w:t>&lt;</w:t>
-      </w:r>
-      <w:r>
-        <w:rPr>
-          <w:rFonts w:ascii="Courier New" w:hAnsi="Courier New" w:cs="Courier New"/>
-          <w:sz w:val="18"/>
-          <w:szCs w:val="18"/>
-        </w:rPr>
-        <w:t>node</w:t>
-      </w:r>
-      <w:r>
-        <w:rPr>
-          <w:rFonts w:ascii="Courier New" w:hAnsi="Courier New" w:cs="Courier New"/>
-          <w:sz w:val="18"/>
-          <w:szCs w:val="18"/>
-        </w:rPr>
-        <w:t>&gt;</w:t>
+        <w:t>&lt;node&gt;</w:t>
       </w:r>
     </w:p>
     <w:p>
@@ -3993,23 +4268,7 @@
           <w:sz w:val="18"/>
           <w:szCs w:val="18"/>
         </w:rPr>
-        <w:t>&lt;/</w:t>
-      </w:r>
-      <w:r>
-        <w:rPr>
-          <w:rFonts w:ascii="Courier New" w:hAnsi="Courier New" w:cs="Courier New"/>
-          <w:sz w:val="18"/>
-          <w:szCs w:val="18"/>
-        </w:rPr>
-        <w:t>node</w:t>
-      </w:r>
-      <w:r>
-        <w:rPr>
-          <w:rFonts w:ascii="Courier New" w:hAnsi="Courier New" w:cs="Courier New"/>
-          <w:sz w:val="18"/>
-          <w:szCs w:val="18"/>
-        </w:rPr>
-        <w:t>&gt;</w:t>
+        <w:t>&lt;/node&gt;</w:t>
       </w:r>
     </w:p>
     <w:p>
@@ -4043,13 +4302,24 @@
     </w:p>
     <w:p>
       <w:pPr>
-        <w:rPr>
+        <w:ind w:firstLine="708"/>
+        <w:rPr>
+          <w:rStyle w:val="Hipervnculo"/>
+          <w:rFonts w:ascii="Courier New" w:hAnsi="Courier New" w:cs="Courier New"/>
           <w:color w:val="7030A0"/>
-        </w:rPr>
-      </w:pPr>
-      <w:r>
-        <w:rPr>
+          <w:sz w:val="18"/>
+          <w:szCs w:val="18"/>
+          <w:u w:val="none"/>
+        </w:rPr>
+      </w:pPr>
+      <w:r>
+        <w:rPr>
+          <w:rStyle w:val="Hipervnculo"/>
+          <w:rFonts w:ascii="Courier New" w:hAnsi="Courier New" w:cs="Courier New"/>
           <w:color w:val="7030A0"/>
+          <w:sz w:val="18"/>
+          <w:szCs w:val="18"/>
+          <w:u w:val="none"/>
         </w:rPr>
         <w:t>http://wiki.ros.org/roslaunch/XML/group</w:t>
       </w:r>
@@ -4122,7 +4392,12 @@
           <w:numId w:val="10"/>
         </w:numPr>
         <w:rPr>
+          <w:rStyle w:val="Hipervnculo"/>
+          <w:rFonts w:ascii="Courier New" w:hAnsi="Courier New" w:cs="Courier New"/>
           <w:color w:val="7030A0"/>
+          <w:sz w:val="18"/>
+          <w:szCs w:val="18"/>
+          <w:u w:val="none"/>
         </w:rPr>
       </w:pPr>
       <w:r>
@@ -4130,7 +4405,12 @@
       </w:r>
       <w:r>
         <w:rPr>
+          <w:rStyle w:val="Hipervnculo"/>
+          <w:rFonts w:ascii="Courier New" w:hAnsi="Courier New" w:cs="Courier New"/>
           <w:color w:val="7030A0"/>
+          <w:sz w:val="18"/>
+          <w:szCs w:val="18"/>
+          <w:u w:val="none"/>
         </w:rPr>
         <w:t>http://wiki.ros.org/kobuki/Tutorials</w:t>
       </w:r>
@@ -5723,6 +6003,7 @@
   <w:style w:type="character" w:default="1" w:styleId="Fuentedeprrafopredeter">
     <w:name w:val="Default Paragraph Font"/>
     <w:uiPriority w:val="1"/>
+    <w:semiHidden/>
     <w:unhideWhenUsed/>
   </w:style>
   <w:style w:type="table" w:default="1" w:styleId="Tablanormal">

</xml_diff>